<commit_message>
Updated instructions and Binder info
</commit_message>
<xml_diff>
--- a/Geomagnetism Spherical Harmonic Tutorial.docx
+++ b/Geomagnetism Spherical Harmonic Tutorial.docx
@@ -58,44 +58,65 @@
           <w:rFonts w:cstheme="minorHAnsi"/>
         </w:rPr>
       </w:pPr>
-    </w:p>
-    <w:p>
-      <w:pPr>
-        <w:rPr>
-          <w:rFonts w:cstheme="minorHAnsi"/>
-        </w:rPr>
-      </w:pPr>
-      <w:r>
-        <w:rPr>
-          <w:rFonts w:cstheme="minorHAnsi"/>
-        </w:rPr>
-        <w:t xml:space="preserve">The Earth’s magnetic field can be compactly </w:t>
-      </w:r>
-      <w:r>
-        <w:rPr>
-          <w:rFonts w:cstheme="minorHAnsi"/>
-        </w:rPr>
-        <w:t>and efficiently represented by the weighting of spherical harmonics by Gauss coefficients. They also provide a physically meaningful manner in which to upward and downward continue the geomagnetic field from the source (e.g. at the core-mantle boundary) to large distances (or infinity, in theory).</w:t>
-      </w:r>
-    </w:p>
-    <w:p>
-      <w:pPr>
-        <w:rPr>
-          <w:rFonts w:cstheme="minorHAnsi"/>
-        </w:rPr>
-      </w:pPr>
-    </w:p>
-    <w:p>
-      <w:pPr>
-        <w:rPr>
-          <w:rFonts w:cstheme="minorHAnsi"/>
-        </w:rPr>
-      </w:pPr>
-      <w:r>
-        <w:rPr>
-          <w:rFonts w:cstheme="minorHAnsi"/>
-        </w:rPr>
-        <w:t>In this tutorial we will examine the behaviour of spherical harmonics, using them to construct the basis functions and to examine how these can be summed to create maps of the Earth’s magnetic field using the values from the International Geomagnetic Reference Field (IGRF), an internationally agree scientific model of the Earth’s main field.</w:t>
+      <w:r>
+        <w:rPr>
+          <w:rFonts w:cstheme="minorHAnsi"/>
+        </w:rPr>
+        <w:t xml:space="preserve">The Earth’s magnetic field </w:t>
+      </w:r>
+      <w:proofErr w:type="gramStart"/>
+      <w:r>
+        <w:rPr>
+          <w:rFonts w:cstheme="minorHAnsi"/>
+        </w:rPr>
+        <w:t xml:space="preserve">can be compactly </w:t>
+      </w:r>
+      <w:r>
+        <w:rPr>
+          <w:rFonts w:cstheme="minorHAnsi"/>
+        </w:rPr>
+        <w:t>and efficiently represented</w:t>
+      </w:r>
+      <w:proofErr w:type="gramEnd"/>
+      <w:r>
+        <w:rPr>
+          <w:rFonts w:cstheme="minorHAnsi"/>
+        </w:rPr>
+        <w:t xml:space="preserve"> by the weighting of spherical harmonics by Gauss coefficients. They also provide a physically meaningful manner in which to upward and downward continue the geomagnetic field from the source (e.g. at the core-mantle boundary) to large distances (or infinity, in theory).</w:t>
+      </w:r>
+    </w:p>
+    <w:p>
+      <w:pPr>
+        <w:rPr>
+          <w:rFonts w:cstheme="minorHAnsi"/>
+        </w:rPr>
+      </w:pPr>
+    </w:p>
+    <w:p>
+      <w:pPr>
+        <w:rPr>
+          <w:rFonts w:cstheme="minorHAnsi"/>
+        </w:rPr>
+      </w:pPr>
+      <w:r>
+        <w:rPr>
+          <w:rFonts w:cstheme="minorHAnsi"/>
+        </w:rPr>
+        <w:t xml:space="preserve">In this tutorial we will examine the behaviour of spherical harmonics, using them to construct the </w:t>
+      </w:r>
+      <w:proofErr w:type="spellStart"/>
+      <w:r>
+        <w:rPr>
+          <w:rFonts w:cstheme="minorHAnsi"/>
+        </w:rPr>
+        <w:t>basis</w:t>
+      </w:r>
+      <w:proofErr w:type="spellEnd"/>
+      <w:r>
+        <w:rPr>
+          <w:rFonts w:cstheme="minorHAnsi"/>
+        </w:rPr>
+        <w:t xml:space="preserve"> functions and to examine how these can be summed to create maps of the Earth’s magnetic field using the values from the International Geomagnetic Reference Field (IGRF), an internationally agree scientific model of the Earth’s main field.</w:t>
       </w:r>
       <w:r>
         <w:rPr>
@@ -122,20 +143,172 @@
           <w:rFonts w:cstheme="minorHAnsi"/>
           <w:b/>
         </w:rPr>
-        <w:t xml:space="preserve">To start: </w:t>
-      </w:r>
-      <w:r>
-        <w:rPr>
-          <w:rFonts w:cstheme="minorHAnsi"/>
-        </w:rPr>
-        <w:t xml:space="preserve">Download the </w:t>
+        <w:t>To start</w:t>
+      </w:r>
+      <w:r>
+        <w:rPr>
+          <w:rFonts w:cstheme="minorHAnsi"/>
+          <w:b/>
+        </w:rPr>
+        <w:t xml:space="preserve">: </w:t>
+      </w:r>
+      <w:r>
+        <w:rPr>
+          <w:rFonts w:cstheme="minorHAnsi"/>
+        </w:rPr>
+        <w:t>T</w:t>
+      </w:r>
+      <w:r>
+        <w:rPr>
+          <w:rFonts w:cstheme="minorHAnsi"/>
+        </w:rPr>
+        <w:t>he tutorials have been written in</w:t>
+      </w:r>
+      <w:r>
+        <w:rPr>
+          <w:rFonts w:cstheme="minorHAnsi"/>
+        </w:rPr>
+        <w:t xml:space="preserve"> Python </w:t>
+      </w:r>
+      <w:r>
+        <w:rPr>
+          <w:rFonts w:cstheme="minorHAnsi"/>
+        </w:rPr>
+        <w:t xml:space="preserve">as </w:t>
+      </w:r>
+      <w:proofErr w:type="spellStart"/>
+      <w:r>
+        <w:rPr>
+          <w:rFonts w:cstheme="minorHAnsi"/>
+        </w:rPr>
+        <w:t>Jupyter</w:t>
+      </w:r>
+      <w:proofErr w:type="spellEnd"/>
+      <w:r>
+        <w:rPr>
+          <w:rFonts w:cstheme="minorHAnsi"/>
+        </w:rPr>
+        <w:t xml:space="preserve"> Notebooks</w:t>
+      </w:r>
+      <w:r>
+        <w:rPr>
+          <w:rFonts w:cstheme="minorHAnsi"/>
+        </w:rPr>
+        <w:t>, in</w:t>
+      </w:r>
+      <w:r>
+        <w:rPr>
+          <w:rFonts w:cstheme="minorHAnsi"/>
+        </w:rPr>
+        <w:t xml:space="preserve">teractive Python </w:t>
+      </w:r>
+      <w:r>
+        <w:rPr>
+          <w:rFonts w:cstheme="minorHAnsi"/>
+        </w:rPr>
+        <w:t>worksheets that</w:t>
+      </w:r>
+      <w:r>
+        <w:rPr>
+          <w:rFonts w:cstheme="minorHAnsi"/>
+        </w:rPr>
+        <w:t xml:space="preserve"> you </w:t>
+      </w:r>
+      <w:r>
+        <w:rPr>
+          <w:rFonts w:cstheme="minorHAnsi"/>
+        </w:rPr>
+        <w:t>can</w:t>
+      </w:r>
+      <w:r>
+        <w:rPr>
+          <w:rFonts w:cstheme="minorHAnsi"/>
+        </w:rPr>
+        <w:t xml:space="preserve"> use to c</w:t>
+      </w:r>
+      <w:r>
+        <w:rPr>
+          <w:rFonts w:cstheme="minorHAnsi"/>
+        </w:rPr>
+        <w:t>omplete the tutorial exercises</w:t>
+      </w:r>
+      <w:r>
+        <w:rPr>
+          <w:rFonts w:cstheme="minorHAnsi"/>
+        </w:rPr>
+        <w:t>.</w:t>
+      </w:r>
+    </w:p>
+    <w:p>
+      <w:pPr>
+        <w:rPr>
+          <w:rFonts w:cstheme="minorHAnsi"/>
+        </w:rPr>
+      </w:pPr>
+    </w:p>
+    <w:p>
+      <w:pPr>
+        <w:rPr>
+          <w:rFonts w:cstheme="minorHAnsi"/>
+        </w:rPr>
+      </w:pPr>
+      <w:r>
+        <w:rPr>
+          <w:rFonts w:cstheme="minorHAnsi"/>
+        </w:rPr>
+        <w:t>The easiest wa</w:t>
+      </w:r>
+      <w:r>
+        <w:rPr>
+          <w:rFonts w:cstheme="minorHAnsi"/>
+        </w:rPr>
+        <w:t>y</w:t>
+      </w:r>
+      <w:r>
+        <w:rPr>
+          <w:rFonts w:cstheme="minorHAnsi"/>
+        </w:rPr>
+        <w:t xml:space="preserve"> to run these is </w:t>
+      </w:r>
+      <w:r>
+        <w:rPr>
+          <w:rFonts w:cstheme="minorHAnsi"/>
+        </w:rPr>
+        <w:t xml:space="preserve">via Binder, just click </w:t>
+      </w:r>
+      <w:hyperlink r:id="rId5" w:history="1">
+        <w:r>
+          <w:rPr>
+            <w:rStyle w:val="Hyperlink"/>
+            <w:rFonts w:cstheme="minorHAnsi"/>
+          </w:rPr>
+          <w:t>this link</w:t>
+        </w:r>
+      </w:hyperlink>
+      <w:r>
+        <w:rPr>
+          <w:rFonts w:cstheme="minorHAnsi"/>
+        </w:rPr>
+        <w:t xml:space="preserve"> and the materials will load in a virtual environment in your internet browser. Navigate to </w:t>
       </w:r>
       <w:r>
         <w:rPr>
           <w:rFonts w:cstheme="minorHAnsi"/>
           <w:i/>
         </w:rPr>
-        <w:t>SH_tutorial.zip</w:t>
+        <w:t>notebooks</w:t>
+      </w:r>
+      <w:r>
+        <w:rPr>
+          <w:rFonts w:cstheme="minorHAnsi"/>
+        </w:rPr>
+        <w:t xml:space="preserve"> and </w:t>
+      </w:r>
+      <w:r>
+        <w:rPr>
+          <w:rFonts w:cstheme="minorHAnsi"/>
+        </w:rPr>
+        <w:t>select one of the</w:t>
       </w:r>
       <w:r>
         <w:rPr>
@@ -146,41 +319,130 @@
       <w:r>
         <w:rPr>
           <w:rFonts w:cstheme="minorHAnsi"/>
-        </w:rPr>
-        <w:t>file that</w:t>
-      </w:r>
-      <w:r>
-        <w:rPr>
-          <w:rFonts w:cstheme="minorHAnsi"/>
-        </w:rPr>
-        <w:t xml:space="preserve"> contains two Python Jupyter Notebooks. These are interactive Python worksheets which you will use to c</w:t>
-      </w:r>
-      <w:r>
-        <w:rPr>
-          <w:rFonts w:cstheme="minorHAnsi"/>
-        </w:rPr>
-        <w:t>omplete the tutorial exercises.</w:t>
-      </w:r>
-    </w:p>
-    <w:p>
-      <w:pPr>
-        <w:rPr>
-          <w:rFonts w:cstheme="minorHAnsi"/>
-        </w:rPr>
-      </w:pPr>
-      <w:r>
-        <w:rPr>
-          <w:rFonts w:cstheme="minorHAnsi"/>
-        </w:rPr>
-        <w:t>[Instructions to open Python notebooks in UoE]</w:t>
-      </w:r>
-    </w:p>
-    <w:p>
-      <w:pPr>
-        <w:rPr>
-          <w:rFonts w:cstheme="minorHAnsi"/>
-        </w:rPr>
-      </w:pPr>
+          <w:i/>
+        </w:rPr>
+        <w:t>.</w:t>
+      </w:r>
+      <w:proofErr w:type="spellStart"/>
+      <w:r>
+        <w:rPr>
+          <w:rFonts w:cstheme="minorHAnsi"/>
+          <w:i/>
+        </w:rPr>
+        <w:t>ipynb</w:t>
+      </w:r>
+      <w:proofErr w:type="spellEnd"/>
+      <w:r>
+        <w:rPr>
+          <w:rFonts w:cstheme="minorHAnsi"/>
+        </w:rPr>
+        <w:t xml:space="preserve"> files (for </w:t>
+      </w:r>
+      <w:r>
+        <w:rPr>
+          <w:rFonts w:cstheme="minorHAnsi"/>
+          <w:b/>
+        </w:rPr>
+        <w:t>i</w:t>
+      </w:r>
+      <w:r>
+        <w:rPr>
+          <w:rFonts w:cstheme="minorHAnsi"/>
+        </w:rPr>
+        <w:t xml:space="preserve">nteractive </w:t>
+      </w:r>
+      <w:r>
+        <w:rPr>
+          <w:rFonts w:cstheme="minorHAnsi"/>
+          <w:b/>
+        </w:rPr>
+        <w:t>Py</w:t>
+      </w:r>
+      <w:r>
+        <w:rPr>
+          <w:rFonts w:cstheme="minorHAnsi"/>
+        </w:rPr>
+        <w:t xml:space="preserve">thon </w:t>
+      </w:r>
+      <w:r>
+        <w:rPr>
+          <w:rFonts w:cstheme="minorHAnsi"/>
+          <w:b/>
+        </w:rPr>
+        <w:t>N</w:t>
+      </w:r>
+      <w:r>
+        <w:rPr>
+          <w:rFonts w:cstheme="minorHAnsi"/>
+        </w:rPr>
+        <w:t>ote</w:t>
+      </w:r>
+      <w:r>
+        <w:rPr>
+          <w:rFonts w:cstheme="minorHAnsi"/>
+          <w:b/>
+        </w:rPr>
+        <w:t>b</w:t>
+      </w:r>
+      <w:r>
+        <w:rPr>
+          <w:rFonts w:cstheme="minorHAnsi"/>
+        </w:rPr>
+        <w:t>ook).</w:t>
+      </w:r>
+    </w:p>
+    <w:p>
+      <w:pPr>
+        <w:rPr>
+          <w:rFonts w:cstheme="minorHAnsi"/>
+        </w:rPr>
+      </w:pPr>
+    </w:p>
+    <w:p>
+      <w:pPr>
+        <w:rPr>
+          <w:rFonts w:cstheme="minorHAnsi"/>
+        </w:rPr>
+      </w:pPr>
+      <w:r>
+        <w:rPr>
+          <w:rFonts w:cstheme="minorHAnsi"/>
+        </w:rPr>
+        <w:t xml:space="preserve">Alternatively, if you </w:t>
+      </w:r>
+      <w:r>
+        <w:rPr>
+          <w:rFonts w:cstheme="minorHAnsi"/>
+        </w:rPr>
+        <w:t xml:space="preserve">are familiar with installing Python and </w:t>
+      </w:r>
+      <w:r>
+        <w:rPr>
+          <w:rFonts w:cstheme="minorHAnsi"/>
+        </w:rPr>
+        <w:t xml:space="preserve">want to get more hands on, you can find the materials </w:t>
+      </w:r>
+      <w:hyperlink r:id="rId6" w:history="1">
+        <w:r>
+          <w:rPr>
+            <w:rStyle w:val="Hyperlink"/>
+            <w:rFonts w:cstheme="minorHAnsi"/>
+          </w:rPr>
+          <w:t>hosted here</w:t>
+        </w:r>
+      </w:hyperlink>
+      <w:r>
+        <w:rPr>
+          <w:rFonts w:cstheme="minorHAnsi"/>
+        </w:rPr>
+        <w:t>, along with some basic instructions on how to set up on your own or a university machine</w:t>
+      </w:r>
+      <w:r>
+        <w:rPr>
+          <w:rFonts w:cstheme="minorHAnsi"/>
+        </w:rPr>
+        <w:t>.</w:t>
+      </w:r>
       <w:bookmarkStart w:id="0" w:name="_GoBack"/>
       <w:bookmarkEnd w:id="0"/>
     </w:p>
@@ -188,6 +450,20 @@
       <w:pPr>
         <w:rPr>
           <w:rFonts w:cstheme="minorHAnsi"/>
+        </w:rPr>
+      </w:pPr>
+    </w:p>
+    <w:p>
+      <w:pPr>
+        <w:rPr>
+          <w:rFonts w:cstheme="minorHAnsi"/>
+        </w:rPr>
+      </w:pPr>
+    </w:p>
+    <w:p>
+      <w:pPr>
+        <w:rPr>
+          <w:rFonts w:cstheme="minorHAnsi"/>
           <w:b/>
         </w:rPr>
       </w:pPr>
@@ -203,7 +479,23 @@
           <w:rFonts w:cstheme="minorHAnsi"/>
           <w:b/>
         </w:rPr>
-        <w:t>: 1D Legrendre Polynomials</w:t>
+        <w:t xml:space="preserve">: 1D </w:t>
+      </w:r>
+      <w:proofErr w:type="spellStart"/>
+      <w:r>
+        <w:rPr>
+          <w:rFonts w:cstheme="minorHAnsi"/>
+          <w:b/>
+        </w:rPr>
+        <w:t>Legrendre</w:t>
+      </w:r>
+      <w:proofErr w:type="spellEnd"/>
+      <w:r>
+        <w:rPr>
+          <w:rFonts w:cstheme="minorHAnsi"/>
+          <w:b/>
+        </w:rPr>
+        <w:t xml:space="preserve"> Polynomials</w:t>
       </w:r>
     </w:p>
     <w:p>
@@ -229,13 +521,35 @@
         <w:rPr>
           <w:rFonts w:cstheme="minorHAnsi"/>
         </w:rPr>
-        <w:t xml:space="preserve"> notebook. Run the first cell to load in the dependencies (the pandas and matplotlib modules). </w:t>
-      </w:r>
-      <w:r>
-        <w:rPr>
-          <w:rFonts w:cstheme="minorHAnsi"/>
-        </w:rPr>
-        <w:t>Read through the instructions, and complete the exercises in Sections 1, 2 and 3 to plot some 1D spherical harmonic basis functions and 2D summations.</w:t>
+        <w:t xml:space="preserve"> notebook. Run the first cell to load in the dependencies (the pandas and </w:t>
+      </w:r>
+      <w:proofErr w:type="spellStart"/>
+      <w:r>
+        <w:rPr>
+          <w:rFonts w:cstheme="minorHAnsi"/>
+        </w:rPr>
+        <w:t>matplotlib</w:t>
+      </w:r>
+      <w:proofErr w:type="spellEnd"/>
+      <w:r>
+        <w:rPr>
+          <w:rFonts w:cstheme="minorHAnsi"/>
+        </w:rPr>
+        <w:t xml:space="preserve"> modules). </w:t>
+      </w:r>
+      <w:proofErr w:type="gramStart"/>
+      <w:r>
+        <w:rPr>
+          <w:rFonts w:cstheme="minorHAnsi"/>
+        </w:rPr>
+        <w:t>Read through</w:t>
+      </w:r>
+      <w:proofErr w:type="gramEnd"/>
+      <w:r>
+        <w:rPr>
+          <w:rFonts w:cstheme="minorHAnsi"/>
+        </w:rPr>
+        <w:t xml:space="preserve"> the instructions, and complete the exercises in Sections 1, 2 and 3 to plot some 1D spherical harmonic basis functions and 2D summations.</w:t>
       </w:r>
     </w:p>
     <w:p>
@@ -262,7 +576,21 @@
         <w:rPr>
           <w:rFonts w:cstheme="minorHAnsi"/>
         </w:rPr>
-        <w:t xml:space="preserve"> Modify the degree and order to examine the variation of the Associated Legrendre Polynomials (P</w:t>
+        <w:t xml:space="preserve"> Modify the degree and order to examine the variation of the Associated </w:t>
+      </w:r>
+      <w:proofErr w:type="spellStart"/>
+      <w:r>
+        <w:rPr>
+          <w:rFonts w:cstheme="minorHAnsi"/>
+        </w:rPr>
+        <w:t>Legrendre</w:t>
+      </w:r>
+      <w:proofErr w:type="spellEnd"/>
+      <w:r>
+        <w:rPr>
+          <w:rFonts w:cstheme="minorHAnsi"/>
+        </w:rPr>
+        <w:t xml:space="preserve"> Polynomials (P</w:t>
       </w:r>
       <w:r>
         <w:rPr>
@@ -306,13 +634,41 @@
         <w:rPr>
           <w:rFonts w:cstheme="minorHAnsi"/>
         </w:rPr>
-        <w:t>. Try value such as degree (n) = 13, order (m) = 0 and others.</w:t>
-      </w:r>
-      <w:r>
-        <w:rPr>
-          <w:rFonts w:cstheme="minorHAnsi"/>
-        </w:rPr>
-        <w:t xml:space="preserve"> Here’s an example for P</w:t>
+        <w:t xml:space="preserve">. Try value such as degree (n) = 13, order (m) = </w:t>
+      </w:r>
+      <w:proofErr w:type="gramStart"/>
+      <w:r>
+        <w:rPr>
+          <w:rFonts w:cstheme="minorHAnsi"/>
+        </w:rPr>
+        <w:t>0</w:t>
+      </w:r>
+      <w:proofErr w:type="gramEnd"/>
+      <w:r>
+        <w:rPr>
+          <w:rFonts w:cstheme="minorHAnsi"/>
+        </w:rPr>
+        <w:t xml:space="preserve"> and others.</w:t>
+      </w:r>
+      <w:r>
+        <w:rPr>
+          <w:rFonts w:cstheme="minorHAnsi"/>
+        </w:rPr>
+        <w:t xml:space="preserve"> </w:t>
+      </w:r>
+      <w:proofErr w:type="gramStart"/>
+      <w:r>
+        <w:rPr>
+          <w:rFonts w:cstheme="minorHAnsi"/>
+        </w:rPr>
+        <w:t>Here’s</w:t>
+      </w:r>
+      <w:proofErr w:type="gramEnd"/>
+      <w:r>
+        <w:rPr>
+          <w:rFonts w:cstheme="minorHAnsi"/>
+        </w:rPr>
+        <w:t xml:space="preserve"> an example for P</w:t>
       </w:r>
       <w:r>
         <w:rPr>
@@ -373,7 +729,7 @@
                     </pic:cNvPicPr>
                   </pic:nvPicPr>
                   <pic:blipFill>
-                    <a:blip r:embed="rId5">
+                    <a:blip r:embed="rId7">
                       <a:extLst>
                         <a:ext uri="{28A0092B-C50C-407E-A947-70E740481C1C}">
                           <a14:useLocalDpi xmlns:a14="http://schemas.microsoft.com/office/drawing/2010/main" val="0"/>
@@ -452,7 +808,23 @@
           <w:rFonts w:cstheme="minorHAnsi"/>
           <w:b/>
         </w:rPr>
-        <w:t>Summing together Legrendre Polynomials</w:t>
+        <w:t xml:space="preserve">Summing together </w:t>
+      </w:r>
+      <w:proofErr w:type="spellStart"/>
+      <w:r>
+        <w:rPr>
+          <w:rFonts w:cstheme="minorHAnsi"/>
+          <w:b/>
+        </w:rPr>
+        <w:t>Legrendre</w:t>
+      </w:r>
+      <w:proofErr w:type="spellEnd"/>
+      <w:r>
+        <w:rPr>
+          <w:rFonts w:cstheme="minorHAnsi"/>
+          <w:b/>
+        </w:rPr>
+        <w:t xml:space="preserve"> Polynomials</w:t>
       </w:r>
     </w:p>
     <w:p>
@@ -471,7 +843,21 @@
         <w:rPr>
           <w:rFonts w:cstheme="minorHAnsi"/>
         </w:rPr>
-        <w:t xml:space="preserve">the Gauss coefficients, we can represent arbitrarily complex spatial patterns of the magnetic field. The spatial complexity depends on the degree and order. In this exercise, change the values of the numbers in the ghp variable to plot out 2D maps of the field. </w:t>
+        <w:t xml:space="preserve">the Gauss coefficients, we can represent arbitrarily complex spatial patterns of the magnetic field. The spatial complexity depends on the degree and order. In this exercise, change the values of the numbers in the </w:t>
+      </w:r>
+      <w:proofErr w:type="spellStart"/>
+      <w:r>
+        <w:rPr>
+          <w:rFonts w:cstheme="minorHAnsi"/>
+        </w:rPr>
+        <w:t>ghp</w:t>
+      </w:r>
+      <w:proofErr w:type="spellEnd"/>
+      <w:r>
+        <w:rPr>
+          <w:rFonts w:cstheme="minorHAnsi"/>
+        </w:rPr>
+        <w:t xml:space="preserve"> variable to plot out 2D maps of the field. </w:t>
       </w:r>
     </w:p>
     <w:p>
@@ -490,7 +876,35 @@
         <w:rPr>
           <w:rFonts w:cstheme="minorHAnsi"/>
         </w:rPr>
-        <w:t>for ghp = [1,1,0].</w:t>
+        <w:t xml:space="preserve">for </w:t>
+      </w:r>
+      <w:proofErr w:type="spellStart"/>
+      <w:r>
+        <w:rPr>
+          <w:rFonts w:cstheme="minorHAnsi"/>
+        </w:rPr>
+        <w:t>ghp</w:t>
+      </w:r>
+      <w:proofErr w:type="spellEnd"/>
+      <w:r>
+        <w:rPr>
+          <w:rFonts w:cstheme="minorHAnsi"/>
+        </w:rPr>
+        <w:t xml:space="preserve"> = [1</w:t>
+      </w:r>
+      <w:proofErr w:type="gramStart"/>
+      <w:r>
+        <w:rPr>
+          <w:rFonts w:cstheme="minorHAnsi"/>
+        </w:rPr>
+        <w:t>,1,0</w:t>
+      </w:r>
+      <w:proofErr w:type="gramEnd"/>
+      <w:r>
+        <w:rPr>
+          <w:rFonts w:cstheme="minorHAnsi"/>
+        </w:rPr>
+        <w:t>].</w:t>
       </w:r>
     </w:p>
     <w:p>
@@ -530,7 +944,7 @@
                     </pic:cNvPicPr>
                   </pic:nvPicPr>
                   <pic:blipFill>
-                    <a:blip r:embed="rId6">
+                    <a:blip r:embed="rId8">
                       <a:extLst>
                         <a:ext uri="{28A0092B-C50C-407E-A947-70E740481C1C}">
                           <a14:useLocalDpi xmlns:a14="http://schemas.microsoft.com/office/drawing/2010/main" val="0"/>
@@ -572,7 +986,35 @@
         <w:rPr>
           <w:rFonts w:cstheme="minorHAnsi"/>
         </w:rPr>
-        <w:t>Try out variations of other components and varying the ghp values between -1 and +1 for each coefficient.</w:t>
+        <w:t xml:space="preserve">Try out variations of other components and varying the </w:t>
+      </w:r>
+      <w:proofErr w:type="spellStart"/>
+      <w:r>
+        <w:rPr>
+          <w:rFonts w:cstheme="minorHAnsi"/>
+        </w:rPr>
+        <w:t>ghp</w:t>
+      </w:r>
+      <w:proofErr w:type="spellEnd"/>
+      <w:r>
+        <w:rPr>
+          <w:rFonts w:cstheme="minorHAnsi"/>
+        </w:rPr>
+        <w:t xml:space="preserve"> values between </w:t>
+      </w:r>
+      <w:proofErr w:type="gramStart"/>
+      <w:r>
+        <w:rPr>
+          <w:rFonts w:cstheme="minorHAnsi"/>
+        </w:rPr>
+        <w:t>-1</w:t>
+      </w:r>
+      <w:proofErr w:type="gramEnd"/>
+      <w:r>
+        <w:rPr>
+          <w:rFonts w:cstheme="minorHAnsi"/>
+        </w:rPr>
+        <w:t xml:space="preserve"> and +1 for each coefficient.</w:t>
       </w:r>
     </w:p>
     <w:p>
@@ -617,7 +1059,21 @@
         <w:rPr>
           <w:rFonts w:cstheme="minorHAnsi"/>
         </w:rPr>
-        <w:t>Let us compute and check the value of the magnetic field at a specific location on the Earth using the IGRF-13 magnetic field model. Assume that Edinburgh is approximately located at a latitude of 56ºN and a longitude of 0º. The IGRF-13 Gauss coefficients for the dipole component of the field at 2020.0 are:</w:t>
+        <w:t xml:space="preserve">Let us compute and check the value of the magnetic field at a specific location on the Earth using the IGRF-13 magnetic field model. Assume that Edinburgh is approximately located at a latitude of 56ºN and a longitude of </w:t>
+      </w:r>
+      <w:proofErr w:type="gramStart"/>
+      <w:r>
+        <w:rPr>
+          <w:rFonts w:cstheme="minorHAnsi"/>
+        </w:rPr>
+        <w:t>0</w:t>
+      </w:r>
+      <w:proofErr w:type="gramEnd"/>
+      <w:r>
+        <w:rPr>
+          <w:rFonts w:cstheme="minorHAnsi"/>
+        </w:rPr>
+        <w:t>º. The IGRF-13 Gauss coefficients for the dipole component of the field at 2020.0 are:</w:t>
       </w:r>
     </w:p>
     <w:tbl>
@@ -684,7 +1140,23 @@
                 <w:rFonts w:cstheme="minorHAnsi"/>
                 <w:b/>
               </w:rPr>
-              <w:t>Value (nT)</w:t>
+              <w:t>Value (</w:t>
+            </w:r>
+            <w:proofErr w:type="spellStart"/>
+            <w:r>
+              <w:rPr>
+                <w:rFonts w:cstheme="minorHAnsi"/>
+                <w:b/>
+              </w:rPr>
+              <w:t>nT</w:t>
+            </w:r>
+            <w:proofErr w:type="spellEnd"/>
+            <w:r>
+              <w:rPr>
+                <w:rFonts w:cstheme="minorHAnsi"/>
+                <w:b/>
+              </w:rPr>
+              <w:t>)</w:t>
             </w:r>
           </w:p>
         </w:tc>
@@ -1128,9 +1600,9 @@
             <o:lock v:ext="edit" aspectratio="t"/>
           </v:shapetype>
           <v:shape id="_x0000_i1025" type="#_x0000_t75" alt="" style="width:288.75pt;height:126pt;mso-width-percent:0;mso-height-percent:0;mso-width-percent:0;mso-height-percent:0" o:ole="" fillcolor="window">
-            <v:imagedata r:id="rId7" o:title=""/>
+            <v:imagedata r:id="rId9" o:title=""/>
           </v:shape>
-          <o:OLEObject Type="Embed" ProgID="Equation.3" ShapeID="_x0000_i1025" DrawAspect="Content" ObjectID="_1639995590" r:id="rId8"/>
+          <o:OLEObject Type="Embed" ProgID="Equation.3" ShapeID="_x0000_i1025" DrawAspect="Content" ObjectID="_1640003035" r:id="rId10"/>
         </w:object>
       </w:r>
     </w:p>
@@ -1197,7 +1669,21 @@
         <w:rPr>
           <w:rFonts w:cstheme="minorHAnsi"/>
         </w:rPr>
-        <w:t>. Set the NMAX = 1, to use only the dipole coefficients.</w:t>
+        <w:t xml:space="preserve">. Set the NMAX = </w:t>
+      </w:r>
+      <w:proofErr w:type="gramStart"/>
+      <w:r>
+        <w:rPr>
+          <w:rFonts w:cstheme="minorHAnsi"/>
+        </w:rPr>
+        <w:t>1</w:t>
+      </w:r>
+      <w:proofErr w:type="gramEnd"/>
+      <w:r>
+        <w:rPr>
+          <w:rFonts w:cstheme="minorHAnsi"/>
+        </w:rPr>
+        <w:t>, to use only the dipole coefficients.</w:t>
       </w:r>
     </w:p>
     <w:p>
@@ -1229,7 +1715,21 @@
         <w:rPr>
           <w:rFonts w:cstheme="minorHAnsi"/>
         </w:rPr>
-        <w:t xml:space="preserve"> to compute the X, Y, Z, H, D, I and F values for the field. Do they match your manually computed values?</w:t>
+        <w:t xml:space="preserve"> to compute the X, Y, </w:t>
+      </w:r>
+      <w:proofErr w:type="gramStart"/>
+      <w:r>
+        <w:rPr>
+          <w:rFonts w:cstheme="minorHAnsi"/>
+        </w:rPr>
+        <w:t>Z, H, D, I and F values for the field</w:t>
+      </w:r>
+      <w:proofErr w:type="gramEnd"/>
+      <w:r>
+        <w:rPr>
+          <w:rFonts w:cstheme="minorHAnsi"/>
+        </w:rPr>
+        <w:t>. Do they match your manually computed values?</w:t>
       </w:r>
       <w:r>
         <w:rPr>
@@ -1276,6 +1776,7 @@
         </w:rPr>
         <w:t xml:space="preserve">latitude and longitude values for Edinburgh and compute the component values for the field again. How well do they match the dipole only computation in parts </w:t>
       </w:r>
+      <w:proofErr w:type="gramStart"/>
       <w:r>
         <w:rPr>
           <w:rFonts w:cstheme="minorHAnsi"/>
@@ -1287,7 +1788,14 @@
         <w:rPr>
           <w:rFonts w:cstheme="minorHAnsi"/>
         </w:rPr>
-        <w:t xml:space="preserve"> and </w:t>
+        <w:t xml:space="preserve"> and</w:t>
+      </w:r>
+      <w:proofErr w:type="gramEnd"/>
+      <w:r>
+        <w:rPr>
+          <w:rFonts w:cstheme="minorHAnsi"/>
+        </w:rPr>
+        <w:t xml:space="preserve"> </w:t>
       </w:r>
       <w:r>
         <w:rPr>
@@ -1316,12 +1824,21 @@
           <w:rFonts w:cstheme="minorHAnsi"/>
         </w:rPr>
       </w:pPr>
-      <w:r>
-        <w:rPr>
-          <w:rFonts w:cstheme="minorHAnsi"/>
-          <w:b/>
-        </w:rPr>
-        <w:t xml:space="preserve">d. </w:t>
+      <w:proofErr w:type="gramStart"/>
+      <w:r>
+        <w:rPr>
+          <w:rFonts w:cstheme="minorHAnsi"/>
+          <w:b/>
+        </w:rPr>
+        <w:t>d</w:t>
+      </w:r>
+      <w:proofErr w:type="gramEnd"/>
+      <w:r>
+        <w:rPr>
+          <w:rFonts w:cstheme="minorHAnsi"/>
+          <w:b/>
+        </w:rPr>
+        <w:t xml:space="preserve">. </w:t>
       </w:r>
       <w:r>
         <w:rPr>
@@ -1341,9 +1858,23 @@
         <w:rPr>
           <w:rFonts w:cstheme="minorHAnsi"/>
         </w:rPr>
-        <w:t xml:space="preserve">Go to: </w:t>
-      </w:r>
-      <w:hyperlink r:id="rId9" w:history="1">
+        <w:t xml:space="preserve">Go </w:t>
+      </w:r>
+      <w:proofErr w:type="gramStart"/>
+      <w:r>
+        <w:rPr>
+          <w:rFonts w:cstheme="minorHAnsi"/>
+        </w:rPr>
+        <w:t>to:</w:t>
+      </w:r>
+      <w:proofErr w:type="gramEnd"/>
+      <w:r>
+        <w:rPr>
+          <w:rFonts w:cstheme="minorHAnsi"/>
+        </w:rPr>
+        <w:t xml:space="preserve"> </w:t>
+      </w:r>
+      <w:hyperlink r:id="rId11" w:history="1">
         <w:r>
           <w:rPr>
             <w:rStyle w:val="Hyperlink"/>
@@ -1498,7 +2029,21 @@
         <w:rPr>
           <w:rFonts w:cstheme="minorHAnsi"/>
         </w:rPr>
-        <w:t>There are slight differences due to the rounding and the method of computing the matrices and the Legrendre Polynomials</w:t>
+        <w:t xml:space="preserve">There are slight differences due to the rounding and the method of computing the matrices and the </w:t>
+      </w:r>
+      <w:proofErr w:type="spellStart"/>
+      <w:r>
+        <w:rPr>
+          <w:rFonts w:cstheme="minorHAnsi"/>
+        </w:rPr>
+        <w:t>Legrendre</w:t>
+      </w:r>
+      <w:proofErr w:type="spellEnd"/>
+      <w:r>
+        <w:rPr>
+          <w:rFonts w:cstheme="minorHAnsi"/>
+        </w:rPr>
+        <w:t xml:space="preserve"> Polynomials</w:t>
       </w:r>
       <w:r>
         <w:rPr>
@@ -1556,7 +2101,21 @@
         <w:rPr>
           <w:rFonts w:cstheme="minorHAnsi"/>
         </w:rPr>
-        <w:t xml:space="preserve">Finally, create some maps of the IGRF-13 magnetic field across the surface of the Earth. Change the component from ‘Z’ to ‘D’ or ‘I’ or ‘F’ to see the spatial variation. </w:t>
+        <w:t>Finally, create some maps of the IGRF-13 magnetic field across the surface of the Earth. Change the component from ‘Z’ to ‘</w:t>
+      </w:r>
+      <w:proofErr w:type="gramStart"/>
+      <w:r>
+        <w:rPr>
+          <w:rFonts w:cstheme="minorHAnsi"/>
+        </w:rPr>
+        <w:t>D’ or ‘I’</w:t>
+      </w:r>
+      <w:proofErr w:type="gramEnd"/>
+      <w:r>
+        <w:rPr>
+          <w:rFonts w:cstheme="minorHAnsi"/>
+        </w:rPr>
+        <w:t xml:space="preserve"> or ‘F’ to see the spatial variation. </w:t>
       </w:r>
     </w:p>
     <w:p>
@@ -1654,7 +2213,7 @@
                     </pic:cNvPicPr>
                   </pic:nvPicPr>
                   <pic:blipFill>
-                    <a:blip r:embed="rId10">
+                    <a:blip r:embed="rId12">
                       <a:extLst>
                         <a:ext uri="{28A0092B-C50C-407E-A947-70E740481C1C}">
                           <a14:useLocalDpi xmlns:a14="http://schemas.microsoft.com/office/drawing/2010/main" val="0"/>
@@ -1728,17 +2287,53 @@
         </w:rPr>
         <w:t xml:space="preserve">Spherical-Harmonic-Models-2.ipynb </w:t>
       </w:r>
-      <w:r>
-        <w:rPr>
-          <w:rFonts w:cstheme="minorHAnsi"/>
-        </w:rPr>
-        <w:t xml:space="preserve">notebook you can </w:t>
-      </w:r>
-      <w:r>
-        <w:rPr>
-          <w:rFonts w:cstheme="minorHAnsi"/>
-        </w:rPr>
-        <w:t>load in a simple land-sea map of the Earth, then sample and invert for the spherical harmonic representation. By altering the degree resolution you can see how the model reconstructs the land and sea map. Note also that it produces artefacts over the sea where there is no land. Finally, what happens if there is a data gap or missing regions from your model – in this case we’ve removed Brazil but for magnetic satellite missions this occurs in the polar gap region</w:t>
+      <w:proofErr w:type="gramStart"/>
+      <w:r>
+        <w:rPr>
+          <w:rFonts w:cstheme="minorHAnsi"/>
+        </w:rPr>
+        <w:t>notebook</w:t>
+      </w:r>
+      <w:proofErr w:type="gramEnd"/>
+      <w:r>
+        <w:rPr>
+          <w:rFonts w:cstheme="minorHAnsi"/>
+        </w:rPr>
+        <w:t xml:space="preserve"> you can </w:t>
+      </w:r>
+      <w:r>
+        <w:rPr>
+          <w:rFonts w:cstheme="minorHAnsi"/>
+        </w:rPr>
+        <w:t xml:space="preserve">load in a simple land-sea map of the Earth, then sample and invert for the spherical harmonic representation. By altering the degree </w:t>
+      </w:r>
+      <w:proofErr w:type="gramStart"/>
+      <w:r>
+        <w:rPr>
+          <w:rFonts w:cstheme="minorHAnsi"/>
+        </w:rPr>
+        <w:t>resolution</w:t>
+      </w:r>
+      <w:proofErr w:type="gramEnd"/>
+      <w:r>
+        <w:rPr>
+          <w:rFonts w:cstheme="minorHAnsi"/>
+        </w:rPr>
+        <w:t xml:space="preserve"> you can see how the model reconstructs the land and sea map. Note also that it produces artefacts over the sea where there is no land. Finally, what happens if there is a data gap or missing regions from your model – in this </w:t>
+      </w:r>
+      <w:proofErr w:type="gramStart"/>
+      <w:r>
+        <w:rPr>
+          <w:rFonts w:cstheme="minorHAnsi"/>
+        </w:rPr>
+        <w:t>case</w:t>
+      </w:r>
+      <w:proofErr w:type="gramEnd"/>
+      <w:r>
+        <w:rPr>
+          <w:rFonts w:cstheme="minorHAnsi"/>
+        </w:rPr>
+        <w:t xml:space="preserve"> we’ve removed Brazil but for magnetic satellite missions this occurs in the polar gap region</w:t>
       </w:r>
       <w:r>
         <w:rPr>
@@ -2376,7 +2971,6 @@
   <w:style w:type="character" w:default="1" w:styleId="DefaultParagraphFont">
     <w:name w:val="Default Paragraph Font"/>
     <w:uiPriority w:val="1"/>
-    <w:semiHidden/>
     <w:unhideWhenUsed/>
   </w:style>
   <w:style w:type="table" w:default="1" w:styleId="TableNormal">

</xml_diff>

<commit_message>
Added notebook operating instructions
</commit_message>
<xml_diff>
--- a/Geomagnetism Spherical Harmonic Tutorial.docx
+++ b/Geomagnetism Spherical Harmonic Tutorial.docx
@@ -282,7 +282,21 @@
             <w:rStyle w:val="Hyperlink"/>
             <w:rFonts w:cstheme="minorHAnsi"/>
           </w:rPr>
-          <w:t>this link</w:t>
+          <w:t>this l</w:t>
+        </w:r>
+        <w:r>
+          <w:rPr>
+            <w:rStyle w:val="Hyperlink"/>
+            <w:rFonts w:cstheme="minorHAnsi"/>
+          </w:rPr>
+          <w:t>i</w:t>
+        </w:r>
+        <w:r>
+          <w:rPr>
+            <w:rStyle w:val="Hyperlink"/>
+            <w:rFonts w:cstheme="minorHAnsi"/>
+          </w:rPr>
+          <w:t>nk</w:t>
         </w:r>
       </w:hyperlink>
       <w:r>
@@ -390,6 +404,56 @@
         </w:rPr>
         <w:t>ook).</w:t>
       </w:r>
+      <w:r>
+        <w:rPr>
+          <w:rFonts w:cstheme="minorHAnsi"/>
+        </w:rPr>
+        <w:t xml:space="preserve"> Each cell of code (denoted by “In [ ]:</w:t>
+      </w:r>
+      <w:proofErr w:type="gramStart"/>
+      <w:r>
+        <w:rPr>
+          <w:rFonts w:cstheme="minorHAnsi"/>
+        </w:rPr>
+        <w:t>” )</w:t>
+      </w:r>
+      <w:proofErr w:type="gramEnd"/>
+      <w:r>
+        <w:rPr>
+          <w:rFonts w:cstheme="minorHAnsi"/>
+        </w:rPr>
+        <w:t xml:space="preserve"> can be run by selecting it and pressing “&lt;Ctrl/</w:t>
+      </w:r>
+      <w:proofErr w:type="spellStart"/>
+      <w:r>
+        <w:rPr>
+          <w:rFonts w:cstheme="minorHAnsi"/>
+        </w:rPr>
+        <w:t>Cmd</w:t>
+      </w:r>
+      <w:proofErr w:type="spellEnd"/>
+      <w:r>
+        <w:rPr>
+          <w:rFonts w:cstheme="minorHAnsi"/>
+        </w:rPr>
+        <w:t>&gt;+Enter” or clicking the “Run” button at the top of the page. Cells should be run in order, executed commands are held in memory and overwritten if you edit and rerun them. To restart the notebook from scratch, select “</w:t>
+      </w:r>
+      <w:proofErr w:type="spellStart"/>
+      <w:r>
+        <w:rPr>
+          <w:rFonts w:cstheme="minorHAnsi"/>
+        </w:rPr>
+        <w:t>Kernal</w:t>
+      </w:r>
+      <w:proofErr w:type="spellEnd"/>
+      <w:r>
+        <w:rPr>
+          <w:rFonts w:cstheme="minorHAnsi"/>
+        </w:rPr>
+        <w:t>-&gt;Restart &amp; Clear Output” from the top menu.</w:t>
+      </w:r>
+      <w:bookmarkStart w:id="0" w:name="_GoBack"/>
+      <w:bookmarkEnd w:id="0"/>
     </w:p>
     <w:p>
       <w:pPr>
@@ -443,8 +507,6 @@
         </w:rPr>
         <w:t>.</w:t>
       </w:r>
-      <w:bookmarkStart w:id="0" w:name="_GoBack"/>
-      <w:bookmarkEnd w:id="0"/>
     </w:p>
     <w:p>
       <w:pPr>
@@ -711,6 +773,7 @@
           <w:noProof/>
           <w:lang w:eastAsia="en-GB"/>
         </w:rPr>
+        <w:lastRenderedPageBreak/>
         <w:drawing>
           <wp:inline distT="0" distB="0" distL="0" distR="0" wp14:anchorId="2A72D88C" wp14:editId="5030901F">
             <wp:extent cx="1471295" cy="2961640"/>
@@ -1602,7 +1665,7 @@
           <v:shape id="_x0000_i1025" type="#_x0000_t75" alt="" style="width:288.75pt;height:126pt;mso-width-percent:0;mso-height-percent:0;mso-width-percent:0;mso-height-percent:0" o:ole="" fillcolor="window">
             <v:imagedata r:id="rId9" o:title=""/>
           </v:shape>
-          <o:OLEObject Type="Embed" ProgID="Equation.3" ShapeID="_x0000_i1025" DrawAspect="Content" ObjectID="_1640003035" r:id="rId10"/>
+          <o:OLEObject Type="Embed" ProgID="Equation.3" ShapeID="_x0000_i1025" DrawAspect="Content" ObjectID="_1640004240" r:id="rId10"/>
         </w:object>
       </w:r>
     </w:p>
@@ -2971,6 +3034,7 @@
   <w:style w:type="character" w:default="1" w:styleId="DefaultParagraphFont">
     <w:name w:val="Default Paragraph Font"/>
     <w:uiPriority w:val="1"/>
+    <w:semiHidden/>
     <w:unhideWhenUsed/>
   </w:style>
   <w:style w:type="table" w:default="1" w:styleId="TableNormal">

</xml_diff>